<commit_message>
Address PR comment 😊
</commit_message>
<xml_diff>
--- a/docs/Keyboard Errata.docx
+++ b/docs/Keyboard Errata.docx
@@ -403,10 +403,7 @@
         </w:tabs>
       </w:pPr>
       <w:r>
-        <w:t xml:space="preserve">Lower row of </w:t>
-      </w:r>
-      <w:r>
-        <w:t>J3</w:t>
+        <w:t>Lower row of J3</w:t>
       </w:r>
     </w:p>
     <w:p>
@@ -600,28 +597,7 @@
         <w:sz w:val="16"/>
         <w:szCs w:val="16"/>
       </w:rPr>
-      <w:t>CLASSICV</w:t>
-    </w:r>
-    <w:r>
-      <w:rPr>
-        <w:sz w:val="16"/>
-        <w:szCs w:val="16"/>
-      </w:rPr>
-      <w:t>2 Additional Information v</w:t>
-    </w:r>
-    <w:r>
-      <w:rPr>
-        <w:sz w:val="16"/>
-        <w:szCs w:val="16"/>
-      </w:rPr>
-      <w:t>1</w:t>
-    </w:r>
-    <w:r>
-      <w:rPr>
-        <w:sz w:val="16"/>
-        <w:szCs w:val="16"/>
-      </w:rPr>
-      <w:t xml:space="preserve"> (Nov 2021)</w:t>
+      <w:t>rosco_m68k Keyboard (r1) Errata (Jan 2024)</w:t>
     </w:r>
   </w:p>
 </w:ftr>

</xml_diff>

<commit_message>
Add keyboard manual and errata
</commit_message>
<xml_diff>
--- a/docs/Keyboard Errata.docx
+++ b/docs/Keyboard Errata.docx
@@ -121,14 +121,30 @@
         <w:tabs>
           <w:tab w:val="left" w:pos="1880"/>
         </w:tabs>
-      </w:pPr>
-      <w:r>
+        <w:rPr>
+          <w:b/>
+          <w:bCs/>
+        </w:rPr>
+      </w:pPr>
+      <w:r>
+        <w:rPr>
+          <w:b/>
+          <w:bCs/>
+        </w:rPr>
         <w:t xml:space="preserve">This notice includes information related to your rosco_m68k </w:t>
       </w:r>
       <w:r>
+        <w:rPr>
+          <w:b/>
+          <w:bCs/>
+        </w:rPr>
         <w:t xml:space="preserve">keyboard (revision one) </w:t>
       </w:r>
       <w:r>
+        <w:rPr>
+          <w:b/>
+          <w:bCs/>
+        </w:rPr>
         <w:t>product. Please read this sheet carefully and retain for your reference.</w:t>
       </w:r>
     </w:p>
@@ -158,90 +174,363 @@
           <w:sz w:val="36"/>
           <w:szCs w:val="36"/>
         </w:rPr>
-        <w:t xml:space="preserve">1. </w:t>
-      </w:r>
-      <w:r>
+        <w:t>1. Switch Mounting</w:t>
+      </w:r>
+    </w:p>
+    <w:p>
+      <w:pPr>
+        <w:tabs>
+          <w:tab w:val="left" w:pos="1880"/>
+        </w:tabs>
         <w:rPr>
           <w:sz w:val="36"/>
           <w:szCs w:val="36"/>
         </w:rPr>
-        <w:t>Errata – Power LED</w:t>
-      </w:r>
-    </w:p>
-    <w:p>
-      <w:pPr>
-        <w:tabs>
-          <w:tab w:val="left" w:pos="1880"/>
-        </w:tabs>
-      </w:pPr>
-    </w:p>
-    <w:p>
-      <w:pPr>
-        <w:tabs>
-          <w:tab w:val="left" w:pos="1880"/>
-        </w:tabs>
-      </w:pPr>
-      <w:r>
-        <w:t xml:space="preserve">The power LED (D69) </w:t>
-      </w:r>
-      <w:r>
-        <w:rPr>
+      </w:pPr>
+    </w:p>
+    <w:p>
+      <w:pPr>
+        <w:tabs>
+          <w:tab w:val="left" w:pos="1880"/>
+        </w:tabs>
+      </w:pPr>
+      <w:r>
+        <w:t>If you want to obtain the official rosco_m68k Keyboard case (once it becomes generally available), we recommend mounting your switches in sockets. This will allow them to be removed and re-inserted with the plate that forms part of the case (and is structurally required).</w:t>
+      </w:r>
+    </w:p>
+    <w:p>
+      <w:pPr>
+        <w:tabs>
+          <w:tab w:val="left" w:pos="1880"/>
+        </w:tabs>
+      </w:pPr>
+    </w:p>
+    <w:p>
+      <w:pPr>
+        <w:tabs>
+          <w:tab w:val="left" w:pos="1880"/>
+        </w:tabs>
+      </w:pPr>
+      <w:r>
+        <w:t>Mill-Max 3305 sockets work well for this but are somewhat expensive – of course you can shop around for cheaper alternatives if you wish.</w:t>
+      </w:r>
+    </w:p>
+    <w:p>
+      <w:pPr>
+        <w:tabs>
+          <w:tab w:val="left" w:pos="1880"/>
+        </w:tabs>
+      </w:pPr>
+    </w:p>
+    <w:p>
+      <w:pPr>
+        <w:tabs>
+          <w:tab w:val="left" w:pos="1880"/>
+        </w:tabs>
+      </w:pPr>
+      <w:hyperlink r:id="rId9" w:history="1">
+        <w:r>
+          <w:rPr>
+            <w:rStyle w:val="Hyperlink"/>
+          </w:rPr>
+          <w:t>https://www.mouser.co.uk/ProductDetail/Mill-Max/3305-1-15-15-47-27-10-0?qs=CiayqK2gdcIk5qp32SsBtw%3D%3D</w:t>
+        </w:r>
+      </w:hyperlink>
+    </w:p>
+    <w:p>
+      <w:pPr>
+        <w:tabs>
+          <w:tab w:val="left" w:pos="1880"/>
+        </w:tabs>
+      </w:pPr>
+    </w:p>
+    <w:p>
+      <w:pPr>
+        <w:tabs>
+          <w:tab w:val="left" w:pos="1880"/>
+        </w:tabs>
+      </w:pPr>
+      <w:r>
+        <w:t>Whichever sockets you choose, you will require 134 (two per switch), and we’d recommend getting a few extras as soldering them without getting solder inside can be a bit fiddly – although the longer body one the ones linked above will help with this.</w:t>
+      </w:r>
+    </w:p>
+    <w:p>
+      <w:pPr>
+        <w:tabs>
+          <w:tab w:val="left" w:pos="1880"/>
+        </w:tabs>
+      </w:pPr>
+    </w:p>
+    <w:p>
+      <w:pPr>
+        <w:tabs>
+          <w:tab w:val="left" w:pos="1880"/>
+        </w:tabs>
+      </w:pPr>
+      <w:r>
+        <w:t>Ensure they have as low a profile (above the board) as possible to ensure a snug fit – again, those above should be fine.</w:t>
+      </w:r>
+    </w:p>
+    <w:p>
+      <w:pPr>
+        <w:tabs>
+          <w:tab w:val="left" w:pos="1880"/>
+        </w:tabs>
+        <w:rPr>
+          <w:sz w:val="36"/>
+          <w:szCs w:val="36"/>
+        </w:rPr>
+      </w:pPr>
+    </w:p>
+    <w:p>
+      <w:pPr>
+        <w:tabs>
+          <w:tab w:val="left" w:pos="1880"/>
+        </w:tabs>
+        <w:rPr>
+          <w:sz w:val="36"/>
+          <w:szCs w:val="36"/>
+        </w:rPr>
+      </w:pPr>
+      <w:r>
+        <w:rPr>
+          <w:sz w:val="36"/>
+          <w:szCs w:val="36"/>
+        </w:rPr>
+        <w:t>2. Stand-offs</w:t>
+      </w:r>
+    </w:p>
+    <w:p>
+      <w:pPr>
+        <w:tabs>
+          <w:tab w:val="left" w:pos="1880"/>
+        </w:tabs>
+      </w:pPr>
+    </w:p>
+    <w:p>
+      <w:pPr>
+        <w:tabs>
+          <w:tab w:val="left" w:pos="1880"/>
+        </w:tabs>
+      </w:pPr>
+      <w:r>
+        <w:t>If you are not planning to get the keyboard case, or would like an interim solution, we have some simple 3D-printed stand-offs than can be printed at home in a couple of hours.</w:t>
+      </w:r>
+    </w:p>
+    <w:p>
+      <w:pPr>
+        <w:tabs>
+          <w:tab w:val="left" w:pos="1880"/>
+        </w:tabs>
+      </w:pPr>
+    </w:p>
+    <w:p>
+      <w:pPr>
+        <w:tabs>
+          <w:tab w:val="left" w:pos="1880"/>
+        </w:tabs>
+        <w:rPr>
+          <w:rFonts w:ascii="American Typewriter" w:hAnsi="American Typewriter"/>
           <w:b/>
           <w:bCs/>
         </w:rPr>
-        <w:t xml:space="preserve">does not support an RGB LED as indicated by the silkscreen. </w:t>
-      </w:r>
-      <w:r>
-        <w:t xml:space="preserve">Instead, a regular LED should be mounted between pins 1(the leftmost pin) and 3 – a standard 5mm LED should fit perfectly in this configuration. </w:t>
-      </w:r>
-    </w:p>
-    <w:p>
-      <w:pPr>
-        <w:tabs>
-          <w:tab w:val="left" w:pos="1880"/>
-        </w:tabs>
-      </w:pPr>
-    </w:p>
-    <w:p>
-      <w:pPr>
-        <w:tabs>
-          <w:tab w:val="left" w:pos="1880"/>
-        </w:tabs>
-        <w:rPr>
+      </w:pPr>
+      <w:r>
+        <w:t>Please join us on discord if you’d like to get the source files.</w:t>
+      </w:r>
+      <w:r>
+        <w:rPr>
+          <w:rFonts w:ascii="American Typewriter" w:hAnsi="American Typewriter"/>
           <w:b/>
           <w:bCs/>
         </w:rPr>
-      </w:pPr>
-      <w:r>
-        <w:rPr>
+        <w:t xml:space="preserve"> </w:t>
+      </w:r>
+    </w:p>
+    <w:p>
+      <w:pPr>
+        <w:tabs>
+          <w:tab w:val="left" w:pos="1880"/>
+        </w:tabs>
+        <w:rPr>
+          <w:rFonts w:ascii="American Typewriter" w:hAnsi="American Typewriter"/>
           <w:b/>
           <w:bCs/>
         </w:rPr>
-        <w:t>Additionally, this LED should be mounted “backwards” when compared to the other LEDs, such that the anode (the long lead) is at pin 1.</w:t>
-      </w:r>
-    </w:p>
-    <w:p>
-      <w:pPr>
-        <w:tabs>
-          <w:tab w:val="left" w:pos="1880"/>
-        </w:tabs>
-      </w:pPr>
-    </w:p>
-    <w:p>
-      <w:pPr>
-        <w:tabs>
-          <w:tab w:val="left" w:pos="1880"/>
-        </w:tabs>
+      </w:pPr>
+    </w:p>
+    <w:p>
+      <w:pPr>
+        <w:tabs>
+          <w:tab w:val="left" w:pos="1880"/>
+        </w:tabs>
+      </w:pPr>
+      <w:hyperlink r:id="rId10" w:history="1">
+        <w:r>
+          <w:rPr>
+            <w:rStyle w:val="Hyperlink"/>
+            <w:rFonts w:ascii="American Typewriter" w:hAnsi="American Typewriter"/>
+            <w:b/>
+            <w:bCs/>
+          </w:rPr>
+          <w:t>https://discord.gg/3efKTfW2NZ</w:t>
+        </w:r>
+      </w:hyperlink>
+    </w:p>
+    <w:p>
+      <w:pPr>
+        <w:rPr>
+          <w:sz w:val="36"/>
+          <w:szCs w:val="36"/>
+        </w:rPr>
+      </w:pPr>
+    </w:p>
+    <w:p>
+      <w:pPr>
+        <w:rPr>
+          <w:sz w:val="36"/>
+          <w:szCs w:val="36"/>
+        </w:rPr>
+      </w:pPr>
+      <w:r>
+        <w:rPr>
+          <w:sz w:val="36"/>
+          <w:szCs w:val="36"/>
+        </w:rPr>
+        <w:t>3. PS/2 Mouse</w:t>
+      </w:r>
+    </w:p>
+    <w:p>
+      <w:pPr>
+        <w:tabs>
+          <w:tab w:val="left" w:pos="1880"/>
+        </w:tabs>
+      </w:pPr>
+    </w:p>
+    <w:p>
+      <w:pPr>
+        <w:tabs>
+          <w:tab w:val="left" w:pos="1880"/>
+        </w:tabs>
+      </w:pPr>
+      <w:r>
+        <w:t>Although not equipped with a PS/2 connector, your revision one keyboard does support PS/2 mouse with the use of a suitable PS/2 to 4-pin adapter. See the User’s Manual for connection details.</w:t>
+      </w:r>
+    </w:p>
+    <w:p>
+      <w:pPr>
+        <w:tabs>
+          <w:tab w:val="left" w:pos="1880"/>
+        </w:tabs>
+        <w:rPr>
+          <w:sz w:val="36"/>
+          <w:szCs w:val="36"/>
+        </w:rPr>
+      </w:pPr>
+      <w:r>
+        <w:rPr>
+          <w:sz w:val="36"/>
+          <w:szCs w:val="36"/>
+        </w:rPr>
+        <w:lastRenderedPageBreak/>
+        <w:t>4</w:t>
+      </w:r>
+      <w:r>
+        <w:rPr>
+          <w:sz w:val="36"/>
+          <w:szCs w:val="36"/>
+        </w:rPr>
+        <w:t>.</w:t>
+      </w:r>
+      <w:r>
+        <w:rPr>
+          <w:sz w:val="36"/>
+          <w:szCs w:val="36"/>
+        </w:rPr>
+        <w:t xml:space="preserve"> </w:t>
+      </w:r>
+      <w:r>
+        <w:rPr>
+          <w:sz w:val="36"/>
+          <w:szCs w:val="36"/>
+        </w:rPr>
+        <w:t>Errata – Power LED</w:t>
+      </w:r>
+    </w:p>
+    <w:p>
+      <w:pPr>
+        <w:tabs>
+          <w:tab w:val="left" w:pos="1880"/>
+        </w:tabs>
+      </w:pPr>
+    </w:p>
+    <w:p>
+      <w:pPr>
+        <w:tabs>
+          <w:tab w:val="left" w:pos="1880"/>
+        </w:tabs>
+      </w:pPr>
+      <w:r>
+        <w:t xml:space="preserve">The power LED (D69) </w:t>
+      </w:r>
+      <w:r>
         <w:rPr>
           <w:b/>
           <w:bCs/>
         </w:rPr>
-      </w:pPr>
-      <w:r>
+        <w:t xml:space="preserve">does not support an RGB LED as indicated by the silkscreen. </w:t>
+      </w:r>
+      <w:r>
+        <w:t xml:space="preserve">Instead, a regular LED should be mounted between pins 1(the leftmost pin) and 3 – a standard 5mm LED should fit perfectly in this configuration. </w:t>
+      </w:r>
+    </w:p>
+    <w:p>
+      <w:pPr>
+        <w:tabs>
+          <w:tab w:val="left" w:pos="1880"/>
+        </w:tabs>
+      </w:pPr>
+    </w:p>
+    <w:p>
+      <w:pPr>
+        <w:tabs>
+          <w:tab w:val="left" w:pos="1880"/>
+        </w:tabs>
         <w:rPr>
           <w:b/>
           <w:bCs/>
         </w:rPr>
+      </w:pPr>
+      <w:r>
+        <w:rPr>
+          <w:b/>
+          <w:bCs/>
+        </w:rPr>
+        <w:t>Additionally, this LED should be mounted “backwards” when compared to the other LEDs, such that the anode (the long lead) is at pin 1.</w:t>
+      </w:r>
+    </w:p>
+    <w:p>
+      <w:pPr>
+        <w:tabs>
+          <w:tab w:val="left" w:pos="1880"/>
+        </w:tabs>
+      </w:pPr>
+    </w:p>
+    <w:p>
+      <w:pPr>
+        <w:tabs>
+          <w:tab w:val="left" w:pos="1880"/>
+        </w:tabs>
+        <w:rPr>
+          <w:b/>
+          <w:bCs/>
+        </w:rPr>
+      </w:pPr>
+      <w:r>
+        <w:rPr>
+          <w:b/>
+          <w:bCs/>
+        </w:rPr>
         <w:t>Ensure you do not bridge any of the unconnected pins when soldering this LED.</w:t>
       </w:r>
     </w:p>
@@ -263,6 +552,14 @@
       <w:r>
         <w:t>In command mode, this LED is controlled as LED1, and it should be lit when the keyboard first receives power.</w:t>
       </w:r>
+    </w:p>
+    <w:p>
+      <w:pPr>
+        <w:tabs>
+          <w:tab w:val="left" w:pos="1880"/>
+        </w:tabs>
+        <w:jc w:val="both"/>
+      </w:pPr>
     </w:p>
     <w:p>
       <w:pPr>
@@ -287,7 +584,7 @@
           <w:sz w:val="36"/>
           <w:szCs w:val="36"/>
         </w:rPr>
-        <w:t>2</w:t>
+        <w:t>5</w:t>
       </w:r>
       <w:r>
         <w:rPr>
@@ -547,7 +844,7 @@
       </w:pPr>
     </w:p>
     <w:sectPr>
-      <w:footerReference w:type="default" r:id="rId9"/>
+      <w:footerReference w:type="default" r:id="rId11"/>
       <w:pgSz w:w="11900" w:h="16840"/>
       <w:pgMar w:top="1440" w:right="1440" w:bottom="1440" w:left="1440" w:header="708" w:footer="708" w:gutter="0"/>
       <w:cols w:space="708"/>
@@ -1354,6 +1651,29 @@
     <w:uiPriority w:val="99"/>
     <w:rsid w:val="00AB75D9"/>
   </w:style>
+  <w:style w:type="character" w:styleId="Hyperlink">
+    <w:name w:val="Hyperlink"/>
+    <w:basedOn w:val="DefaultParagraphFont"/>
+    <w:uiPriority w:val="99"/>
+    <w:unhideWhenUsed/>
+    <w:rsid w:val="00BD7CD1"/>
+    <w:rPr>
+      <w:color w:val="0563C1" w:themeColor="hyperlink"/>
+      <w:u w:val="single"/>
+    </w:rPr>
+  </w:style>
+  <w:style w:type="character" w:styleId="UnresolvedMention">
+    <w:name w:val="Unresolved Mention"/>
+    <w:basedOn w:val="DefaultParagraphFont"/>
+    <w:uiPriority w:val="99"/>
+    <w:semiHidden/>
+    <w:unhideWhenUsed/>
+    <w:rsid w:val="00BD7CD1"/>
+    <w:rPr>
+      <w:color w:val="605E5C"/>
+      <w:shd w:val="clear" w:color="auto" w:fill="E1DFDD"/>
+    </w:rPr>
+  </w:style>
 </w:styles>
 </file>
 

</xml_diff>

<commit_message>
Revert "Add keyboard manual and errata"
This reverts commit d0311ef523e386aa1eba1dfd0f2f139369773848.
</commit_message>
<xml_diff>
--- a/docs/Keyboard Errata.docx
+++ b/docs/Keyboard Errata.docx
@@ -121,30 +121,14 @@
         <w:tabs>
           <w:tab w:val="left" w:pos="1880"/>
         </w:tabs>
-        <w:rPr>
-          <w:b/>
-          <w:bCs/>
-        </w:rPr>
-      </w:pPr>
-      <w:r>
-        <w:rPr>
-          <w:b/>
-          <w:bCs/>
-        </w:rPr>
+      </w:pPr>
+      <w:r>
         <w:t xml:space="preserve">This notice includes information related to your rosco_m68k </w:t>
       </w:r>
       <w:r>
-        <w:rPr>
-          <w:b/>
-          <w:bCs/>
-        </w:rPr>
         <w:t xml:space="preserve">keyboard (revision one) </w:t>
       </w:r>
       <w:r>
-        <w:rPr>
-          <w:b/>
-          <w:bCs/>
-        </w:rPr>
         <w:t>product. Please read this sheet carefully and retain for your reference.</w:t>
       </w:r>
     </w:p>
@@ -174,280 +158,7 @@
           <w:sz w:val="36"/>
           <w:szCs w:val="36"/>
         </w:rPr>
-        <w:t>1. Switch Mounting</w:t>
-      </w:r>
-    </w:p>
-    <w:p>
-      <w:pPr>
-        <w:tabs>
-          <w:tab w:val="left" w:pos="1880"/>
-        </w:tabs>
-        <w:rPr>
-          <w:sz w:val="36"/>
-          <w:szCs w:val="36"/>
-        </w:rPr>
-      </w:pPr>
-    </w:p>
-    <w:p>
-      <w:pPr>
-        <w:tabs>
-          <w:tab w:val="left" w:pos="1880"/>
-        </w:tabs>
-      </w:pPr>
-      <w:r>
-        <w:t>If you want to obtain the official rosco_m68k Keyboard case (once it becomes generally available), we recommend mounting your switches in sockets. This will allow them to be removed and re-inserted with the plate that forms part of the case (and is structurally required).</w:t>
-      </w:r>
-    </w:p>
-    <w:p>
-      <w:pPr>
-        <w:tabs>
-          <w:tab w:val="left" w:pos="1880"/>
-        </w:tabs>
-      </w:pPr>
-    </w:p>
-    <w:p>
-      <w:pPr>
-        <w:tabs>
-          <w:tab w:val="left" w:pos="1880"/>
-        </w:tabs>
-      </w:pPr>
-      <w:r>
-        <w:t>Mill-Max 3305 sockets work well for this but are somewhat expensive – of course you can shop around for cheaper alternatives if you wish.</w:t>
-      </w:r>
-    </w:p>
-    <w:p>
-      <w:pPr>
-        <w:tabs>
-          <w:tab w:val="left" w:pos="1880"/>
-        </w:tabs>
-      </w:pPr>
-    </w:p>
-    <w:p>
-      <w:pPr>
-        <w:tabs>
-          <w:tab w:val="left" w:pos="1880"/>
-        </w:tabs>
-      </w:pPr>
-      <w:hyperlink r:id="rId9" w:history="1">
-        <w:r>
-          <w:rPr>
-            <w:rStyle w:val="Hyperlink"/>
-          </w:rPr>
-          <w:t>https://www.mouser.co.uk/ProductDetail/Mill-Max/3305-1-15-15-47-27-10-0?qs=CiayqK2gdcIk5qp32SsBtw%3D%3D</w:t>
-        </w:r>
-      </w:hyperlink>
-    </w:p>
-    <w:p>
-      <w:pPr>
-        <w:tabs>
-          <w:tab w:val="left" w:pos="1880"/>
-        </w:tabs>
-      </w:pPr>
-    </w:p>
-    <w:p>
-      <w:pPr>
-        <w:tabs>
-          <w:tab w:val="left" w:pos="1880"/>
-        </w:tabs>
-      </w:pPr>
-      <w:r>
-        <w:t>Whichever sockets you choose, you will require 134 (two per switch), and we’d recommend getting a few extras as soldering them without getting solder inside can be a bit fiddly – although the longer body one the ones linked above will help with this.</w:t>
-      </w:r>
-    </w:p>
-    <w:p>
-      <w:pPr>
-        <w:tabs>
-          <w:tab w:val="left" w:pos="1880"/>
-        </w:tabs>
-      </w:pPr>
-    </w:p>
-    <w:p>
-      <w:pPr>
-        <w:tabs>
-          <w:tab w:val="left" w:pos="1880"/>
-        </w:tabs>
-      </w:pPr>
-      <w:r>
-        <w:t>Ensure they have as low a profile (above the board) as possible to ensure a snug fit – again, those above should be fine.</w:t>
-      </w:r>
-    </w:p>
-    <w:p>
-      <w:pPr>
-        <w:tabs>
-          <w:tab w:val="left" w:pos="1880"/>
-        </w:tabs>
-        <w:rPr>
-          <w:sz w:val="36"/>
-          <w:szCs w:val="36"/>
-        </w:rPr>
-      </w:pPr>
-    </w:p>
-    <w:p>
-      <w:pPr>
-        <w:tabs>
-          <w:tab w:val="left" w:pos="1880"/>
-        </w:tabs>
-        <w:rPr>
-          <w:sz w:val="36"/>
-          <w:szCs w:val="36"/>
-        </w:rPr>
-      </w:pPr>
-      <w:r>
-        <w:rPr>
-          <w:sz w:val="36"/>
-          <w:szCs w:val="36"/>
-        </w:rPr>
-        <w:t>2. Stand-offs</w:t>
-      </w:r>
-    </w:p>
-    <w:p>
-      <w:pPr>
-        <w:tabs>
-          <w:tab w:val="left" w:pos="1880"/>
-        </w:tabs>
-      </w:pPr>
-    </w:p>
-    <w:p>
-      <w:pPr>
-        <w:tabs>
-          <w:tab w:val="left" w:pos="1880"/>
-        </w:tabs>
-      </w:pPr>
-      <w:r>
-        <w:t>If you are not planning to get the keyboard case, or would like an interim solution, we have some simple 3D-printed stand-offs than can be printed at home in a couple of hours.</w:t>
-      </w:r>
-    </w:p>
-    <w:p>
-      <w:pPr>
-        <w:tabs>
-          <w:tab w:val="left" w:pos="1880"/>
-        </w:tabs>
-      </w:pPr>
-    </w:p>
-    <w:p>
-      <w:pPr>
-        <w:tabs>
-          <w:tab w:val="left" w:pos="1880"/>
-        </w:tabs>
-        <w:rPr>
-          <w:rFonts w:ascii="American Typewriter" w:hAnsi="American Typewriter"/>
-          <w:b/>
-          <w:bCs/>
-        </w:rPr>
-      </w:pPr>
-      <w:r>
-        <w:t>Please join us on discord if you’d like to get the source files.</w:t>
-      </w:r>
-      <w:r>
-        <w:rPr>
-          <w:rFonts w:ascii="American Typewriter" w:hAnsi="American Typewriter"/>
-          <w:b/>
-          <w:bCs/>
-        </w:rPr>
-        <w:t xml:space="preserve"> </w:t>
-      </w:r>
-    </w:p>
-    <w:p>
-      <w:pPr>
-        <w:tabs>
-          <w:tab w:val="left" w:pos="1880"/>
-        </w:tabs>
-        <w:rPr>
-          <w:rFonts w:ascii="American Typewriter" w:hAnsi="American Typewriter"/>
-          <w:b/>
-          <w:bCs/>
-        </w:rPr>
-      </w:pPr>
-    </w:p>
-    <w:p>
-      <w:pPr>
-        <w:tabs>
-          <w:tab w:val="left" w:pos="1880"/>
-        </w:tabs>
-      </w:pPr>
-      <w:hyperlink r:id="rId10" w:history="1">
-        <w:r>
-          <w:rPr>
-            <w:rStyle w:val="Hyperlink"/>
-            <w:rFonts w:ascii="American Typewriter" w:hAnsi="American Typewriter"/>
-            <w:b/>
-            <w:bCs/>
-          </w:rPr>
-          <w:t>https://discord.gg/3efKTfW2NZ</w:t>
-        </w:r>
-      </w:hyperlink>
-    </w:p>
-    <w:p>
-      <w:pPr>
-        <w:rPr>
-          <w:sz w:val="36"/>
-          <w:szCs w:val="36"/>
-        </w:rPr>
-      </w:pPr>
-    </w:p>
-    <w:p>
-      <w:pPr>
-        <w:rPr>
-          <w:sz w:val="36"/>
-          <w:szCs w:val="36"/>
-        </w:rPr>
-      </w:pPr>
-      <w:r>
-        <w:rPr>
-          <w:sz w:val="36"/>
-          <w:szCs w:val="36"/>
-        </w:rPr>
-        <w:t>3. PS/2 Mouse</w:t>
-      </w:r>
-    </w:p>
-    <w:p>
-      <w:pPr>
-        <w:tabs>
-          <w:tab w:val="left" w:pos="1880"/>
-        </w:tabs>
-      </w:pPr>
-    </w:p>
-    <w:p>
-      <w:pPr>
-        <w:tabs>
-          <w:tab w:val="left" w:pos="1880"/>
-        </w:tabs>
-      </w:pPr>
-      <w:r>
-        <w:t>Although not equipped with a PS/2 connector, your revision one keyboard does support PS/2 mouse with the use of a suitable PS/2 to 4-pin adapter. See the User’s Manual for connection details.</w:t>
-      </w:r>
-    </w:p>
-    <w:p>
-      <w:pPr>
-        <w:tabs>
-          <w:tab w:val="left" w:pos="1880"/>
-        </w:tabs>
-        <w:rPr>
-          <w:sz w:val="36"/>
-          <w:szCs w:val="36"/>
-        </w:rPr>
-      </w:pPr>
-      <w:r>
-        <w:rPr>
-          <w:sz w:val="36"/>
-          <w:szCs w:val="36"/>
-        </w:rPr>
-        <w:lastRenderedPageBreak/>
-        <w:t>4</w:t>
-      </w:r>
-      <w:r>
-        <w:rPr>
-          <w:sz w:val="36"/>
-          <w:szCs w:val="36"/>
-        </w:rPr>
-        <w:t>.</w:t>
-      </w:r>
-      <w:r>
-        <w:rPr>
-          <w:sz w:val="36"/>
-          <w:szCs w:val="36"/>
-        </w:rPr>
-        <w:t xml:space="preserve"> </w:t>
+        <w:t xml:space="preserve">1. </w:t>
       </w:r>
       <w:r>
         <w:rPr>
@@ -566,14 +277,6 @@
         <w:tabs>
           <w:tab w:val="left" w:pos="1880"/>
         </w:tabs>
-        <w:jc w:val="both"/>
-      </w:pPr>
-    </w:p>
-    <w:p>
-      <w:pPr>
-        <w:tabs>
-          <w:tab w:val="left" w:pos="1880"/>
-        </w:tabs>
         <w:rPr>
           <w:sz w:val="36"/>
           <w:szCs w:val="36"/>
@@ -584,7 +287,7 @@
           <w:sz w:val="36"/>
           <w:szCs w:val="36"/>
         </w:rPr>
-        <w:t>5</w:t>
+        <w:t>2</w:t>
       </w:r>
       <w:r>
         <w:rPr>
@@ -844,7 +547,7 @@
       </w:pPr>
     </w:p>
     <w:sectPr>
-      <w:footerReference w:type="default" r:id="rId11"/>
+      <w:footerReference w:type="default" r:id="rId9"/>
       <w:pgSz w:w="11900" w:h="16840"/>
       <w:pgMar w:top="1440" w:right="1440" w:bottom="1440" w:left="1440" w:header="708" w:footer="708" w:gutter="0"/>
       <w:cols w:space="708"/>
@@ -1651,29 +1354,6 @@
     <w:uiPriority w:val="99"/>
     <w:rsid w:val="00AB75D9"/>
   </w:style>
-  <w:style w:type="character" w:styleId="Hyperlink">
-    <w:name w:val="Hyperlink"/>
-    <w:basedOn w:val="DefaultParagraphFont"/>
-    <w:uiPriority w:val="99"/>
-    <w:unhideWhenUsed/>
-    <w:rsid w:val="00BD7CD1"/>
-    <w:rPr>
-      <w:color w:val="0563C1" w:themeColor="hyperlink"/>
-      <w:u w:val="single"/>
-    </w:rPr>
-  </w:style>
-  <w:style w:type="character" w:styleId="UnresolvedMention">
-    <w:name w:val="Unresolved Mention"/>
-    <w:basedOn w:val="DefaultParagraphFont"/>
-    <w:uiPriority w:val="99"/>
-    <w:semiHidden/>
-    <w:unhideWhenUsed/>
-    <w:rsid w:val="00BD7CD1"/>
-    <w:rPr>
-      <w:color w:val="605E5C"/>
-      <w:shd w:val="clear" w:color="auto" w:fill="E1DFDD"/>
-    </w:rPr>
-  </w:style>
 </w:styles>
 </file>
 

</xml_diff>

<commit_message>
Feature/keyboard commercial docs (#413)
* Remove outdated keyboard info

* Add keyboard manual and errata
</commit_message>
<xml_diff>
--- a/docs/Keyboard Errata.docx
+++ b/docs/Keyboard Errata.docx
@@ -121,14 +121,30 @@
         <w:tabs>
           <w:tab w:val="left" w:pos="1880"/>
         </w:tabs>
-      </w:pPr>
-      <w:r>
+        <w:rPr>
+          <w:b/>
+          <w:bCs/>
+        </w:rPr>
+      </w:pPr>
+      <w:r>
+        <w:rPr>
+          <w:b/>
+          <w:bCs/>
+        </w:rPr>
         <w:t xml:space="preserve">This notice includes information related to your rosco_m68k </w:t>
       </w:r>
       <w:r>
+        <w:rPr>
+          <w:b/>
+          <w:bCs/>
+        </w:rPr>
         <w:t xml:space="preserve">keyboard (revision one) </w:t>
       </w:r>
       <w:r>
+        <w:rPr>
+          <w:b/>
+          <w:bCs/>
+        </w:rPr>
         <w:t>product. Please read this sheet carefully and retain for your reference.</w:t>
       </w:r>
     </w:p>
@@ -158,90 +174,363 @@
           <w:sz w:val="36"/>
           <w:szCs w:val="36"/>
         </w:rPr>
-        <w:t xml:space="preserve">1. </w:t>
-      </w:r>
-      <w:r>
+        <w:t>1. Switch Mounting</w:t>
+      </w:r>
+    </w:p>
+    <w:p>
+      <w:pPr>
+        <w:tabs>
+          <w:tab w:val="left" w:pos="1880"/>
+        </w:tabs>
         <w:rPr>
           <w:sz w:val="36"/>
           <w:szCs w:val="36"/>
         </w:rPr>
-        <w:t>Errata – Power LED</w:t>
-      </w:r>
-    </w:p>
-    <w:p>
-      <w:pPr>
-        <w:tabs>
-          <w:tab w:val="left" w:pos="1880"/>
-        </w:tabs>
-      </w:pPr>
-    </w:p>
-    <w:p>
-      <w:pPr>
-        <w:tabs>
-          <w:tab w:val="left" w:pos="1880"/>
-        </w:tabs>
-      </w:pPr>
-      <w:r>
-        <w:t xml:space="preserve">The power LED (D69) </w:t>
-      </w:r>
-      <w:r>
-        <w:rPr>
+      </w:pPr>
+    </w:p>
+    <w:p>
+      <w:pPr>
+        <w:tabs>
+          <w:tab w:val="left" w:pos="1880"/>
+        </w:tabs>
+      </w:pPr>
+      <w:r>
+        <w:t>If you want to obtain the official rosco_m68k Keyboard case (once it becomes generally available), we recommend mounting your switches in sockets. This will allow them to be removed and re-inserted with the plate that forms part of the case (and is structurally required).</w:t>
+      </w:r>
+    </w:p>
+    <w:p>
+      <w:pPr>
+        <w:tabs>
+          <w:tab w:val="left" w:pos="1880"/>
+        </w:tabs>
+      </w:pPr>
+    </w:p>
+    <w:p>
+      <w:pPr>
+        <w:tabs>
+          <w:tab w:val="left" w:pos="1880"/>
+        </w:tabs>
+      </w:pPr>
+      <w:r>
+        <w:t>Mill-Max 3305 sockets work well for this but are somewhat expensive – of course you can shop around for cheaper alternatives if you wish.</w:t>
+      </w:r>
+    </w:p>
+    <w:p>
+      <w:pPr>
+        <w:tabs>
+          <w:tab w:val="left" w:pos="1880"/>
+        </w:tabs>
+      </w:pPr>
+    </w:p>
+    <w:p>
+      <w:pPr>
+        <w:tabs>
+          <w:tab w:val="left" w:pos="1880"/>
+        </w:tabs>
+      </w:pPr>
+      <w:hyperlink r:id="rId9" w:history="1">
+        <w:r>
+          <w:rPr>
+            <w:rStyle w:val="Hyperlink"/>
+          </w:rPr>
+          <w:t>https://www.mouser.co.uk/ProductDetail/Mill-Max/3305-1-15-15-47-27-10-0?qs=CiayqK2gdcIk5qp32SsBtw%3D%3D</w:t>
+        </w:r>
+      </w:hyperlink>
+    </w:p>
+    <w:p>
+      <w:pPr>
+        <w:tabs>
+          <w:tab w:val="left" w:pos="1880"/>
+        </w:tabs>
+      </w:pPr>
+    </w:p>
+    <w:p>
+      <w:pPr>
+        <w:tabs>
+          <w:tab w:val="left" w:pos="1880"/>
+        </w:tabs>
+      </w:pPr>
+      <w:r>
+        <w:t>Whichever sockets you choose, you will require 134 (two per switch), and we’d recommend getting a few extras as soldering them without getting solder inside can be a bit fiddly – although the longer body one the ones linked above will help with this.</w:t>
+      </w:r>
+    </w:p>
+    <w:p>
+      <w:pPr>
+        <w:tabs>
+          <w:tab w:val="left" w:pos="1880"/>
+        </w:tabs>
+      </w:pPr>
+    </w:p>
+    <w:p>
+      <w:pPr>
+        <w:tabs>
+          <w:tab w:val="left" w:pos="1880"/>
+        </w:tabs>
+      </w:pPr>
+      <w:r>
+        <w:t>Ensure they have as low a profile (above the board) as possible to ensure a snug fit – again, those above should be fine.</w:t>
+      </w:r>
+    </w:p>
+    <w:p>
+      <w:pPr>
+        <w:tabs>
+          <w:tab w:val="left" w:pos="1880"/>
+        </w:tabs>
+        <w:rPr>
+          <w:sz w:val="36"/>
+          <w:szCs w:val="36"/>
+        </w:rPr>
+      </w:pPr>
+    </w:p>
+    <w:p>
+      <w:pPr>
+        <w:tabs>
+          <w:tab w:val="left" w:pos="1880"/>
+        </w:tabs>
+        <w:rPr>
+          <w:sz w:val="36"/>
+          <w:szCs w:val="36"/>
+        </w:rPr>
+      </w:pPr>
+      <w:r>
+        <w:rPr>
+          <w:sz w:val="36"/>
+          <w:szCs w:val="36"/>
+        </w:rPr>
+        <w:t>2. Stand-offs</w:t>
+      </w:r>
+    </w:p>
+    <w:p>
+      <w:pPr>
+        <w:tabs>
+          <w:tab w:val="left" w:pos="1880"/>
+        </w:tabs>
+      </w:pPr>
+    </w:p>
+    <w:p>
+      <w:pPr>
+        <w:tabs>
+          <w:tab w:val="left" w:pos="1880"/>
+        </w:tabs>
+      </w:pPr>
+      <w:r>
+        <w:t>If you are not planning to get the keyboard case, or would like an interim solution, we have some simple 3D-printed stand-offs than can be printed at home in a couple of hours.</w:t>
+      </w:r>
+    </w:p>
+    <w:p>
+      <w:pPr>
+        <w:tabs>
+          <w:tab w:val="left" w:pos="1880"/>
+        </w:tabs>
+      </w:pPr>
+    </w:p>
+    <w:p>
+      <w:pPr>
+        <w:tabs>
+          <w:tab w:val="left" w:pos="1880"/>
+        </w:tabs>
+        <w:rPr>
+          <w:rFonts w:ascii="American Typewriter" w:hAnsi="American Typewriter"/>
           <w:b/>
           <w:bCs/>
         </w:rPr>
-        <w:t xml:space="preserve">does not support an RGB LED as indicated by the silkscreen. </w:t>
-      </w:r>
-      <w:r>
-        <w:t xml:space="preserve">Instead, a regular LED should be mounted between pins 1(the leftmost pin) and 3 – a standard 5mm LED should fit perfectly in this configuration. </w:t>
-      </w:r>
-    </w:p>
-    <w:p>
-      <w:pPr>
-        <w:tabs>
-          <w:tab w:val="left" w:pos="1880"/>
-        </w:tabs>
-      </w:pPr>
-    </w:p>
-    <w:p>
-      <w:pPr>
-        <w:tabs>
-          <w:tab w:val="left" w:pos="1880"/>
-        </w:tabs>
-        <w:rPr>
+      </w:pPr>
+      <w:r>
+        <w:t>Please join us on discord if you’d like to get the source files.</w:t>
+      </w:r>
+      <w:r>
+        <w:rPr>
+          <w:rFonts w:ascii="American Typewriter" w:hAnsi="American Typewriter"/>
           <w:b/>
           <w:bCs/>
         </w:rPr>
-      </w:pPr>
-      <w:r>
-        <w:rPr>
+        <w:t xml:space="preserve"> </w:t>
+      </w:r>
+    </w:p>
+    <w:p>
+      <w:pPr>
+        <w:tabs>
+          <w:tab w:val="left" w:pos="1880"/>
+        </w:tabs>
+        <w:rPr>
+          <w:rFonts w:ascii="American Typewriter" w:hAnsi="American Typewriter"/>
           <w:b/>
           <w:bCs/>
         </w:rPr>
-        <w:t>Additionally, this LED should be mounted “backwards” when compared to the other LEDs, such that the anode (the long lead) is at pin 1.</w:t>
-      </w:r>
-    </w:p>
-    <w:p>
-      <w:pPr>
-        <w:tabs>
-          <w:tab w:val="left" w:pos="1880"/>
-        </w:tabs>
-      </w:pPr>
-    </w:p>
-    <w:p>
-      <w:pPr>
-        <w:tabs>
-          <w:tab w:val="left" w:pos="1880"/>
-        </w:tabs>
+      </w:pPr>
+    </w:p>
+    <w:p>
+      <w:pPr>
+        <w:tabs>
+          <w:tab w:val="left" w:pos="1880"/>
+        </w:tabs>
+      </w:pPr>
+      <w:hyperlink r:id="rId10" w:history="1">
+        <w:r>
+          <w:rPr>
+            <w:rStyle w:val="Hyperlink"/>
+            <w:rFonts w:ascii="American Typewriter" w:hAnsi="American Typewriter"/>
+            <w:b/>
+            <w:bCs/>
+          </w:rPr>
+          <w:t>https://discord.gg/3efKTfW2NZ</w:t>
+        </w:r>
+      </w:hyperlink>
+    </w:p>
+    <w:p>
+      <w:pPr>
+        <w:rPr>
+          <w:sz w:val="36"/>
+          <w:szCs w:val="36"/>
+        </w:rPr>
+      </w:pPr>
+    </w:p>
+    <w:p>
+      <w:pPr>
+        <w:rPr>
+          <w:sz w:val="36"/>
+          <w:szCs w:val="36"/>
+        </w:rPr>
+      </w:pPr>
+      <w:r>
+        <w:rPr>
+          <w:sz w:val="36"/>
+          <w:szCs w:val="36"/>
+        </w:rPr>
+        <w:t>3. PS/2 Mouse</w:t>
+      </w:r>
+    </w:p>
+    <w:p>
+      <w:pPr>
+        <w:tabs>
+          <w:tab w:val="left" w:pos="1880"/>
+        </w:tabs>
+      </w:pPr>
+    </w:p>
+    <w:p>
+      <w:pPr>
+        <w:tabs>
+          <w:tab w:val="left" w:pos="1880"/>
+        </w:tabs>
+      </w:pPr>
+      <w:r>
+        <w:t>Although not equipped with a PS/2 connector, your revision one keyboard does support PS/2 mouse with the use of a suitable PS/2 to 4-pin adapter. See the User’s Manual for connection details.</w:t>
+      </w:r>
+    </w:p>
+    <w:p>
+      <w:pPr>
+        <w:tabs>
+          <w:tab w:val="left" w:pos="1880"/>
+        </w:tabs>
+        <w:rPr>
+          <w:sz w:val="36"/>
+          <w:szCs w:val="36"/>
+        </w:rPr>
+      </w:pPr>
+      <w:r>
+        <w:rPr>
+          <w:sz w:val="36"/>
+          <w:szCs w:val="36"/>
+        </w:rPr>
+        <w:lastRenderedPageBreak/>
+        <w:t>4</w:t>
+      </w:r>
+      <w:r>
+        <w:rPr>
+          <w:sz w:val="36"/>
+          <w:szCs w:val="36"/>
+        </w:rPr>
+        <w:t>.</w:t>
+      </w:r>
+      <w:r>
+        <w:rPr>
+          <w:sz w:val="36"/>
+          <w:szCs w:val="36"/>
+        </w:rPr>
+        <w:t xml:space="preserve"> </w:t>
+      </w:r>
+      <w:r>
+        <w:rPr>
+          <w:sz w:val="36"/>
+          <w:szCs w:val="36"/>
+        </w:rPr>
+        <w:t>Errata – Power LED</w:t>
+      </w:r>
+    </w:p>
+    <w:p>
+      <w:pPr>
+        <w:tabs>
+          <w:tab w:val="left" w:pos="1880"/>
+        </w:tabs>
+      </w:pPr>
+    </w:p>
+    <w:p>
+      <w:pPr>
+        <w:tabs>
+          <w:tab w:val="left" w:pos="1880"/>
+        </w:tabs>
+      </w:pPr>
+      <w:r>
+        <w:t xml:space="preserve">The power LED (D69) </w:t>
+      </w:r>
+      <w:r>
         <w:rPr>
           <w:b/>
           <w:bCs/>
         </w:rPr>
-      </w:pPr>
-      <w:r>
+        <w:t xml:space="preserve">does not support an RGB LED as indicated by the silkscreen. </w:t>
+      </w:r>
+      <w:r>
+        <w:t xml:space="preserve">Instead, a regular LED should be mounted between pins 1(the leftmost pin) and 3 – a standard 5mm LED should fit perfectly in this configuration. </w:t>
+      </w:r>
+    </w:p>
+    <w:p>
+      <w:pPr>
+        <w:tabs>
+          <w:tab w:val="left" w:pos="1880"/>
+        </w:tabs>
+      </w:pPr>
+    </w:p>
+    <w:p>
+      <w:pPr>
+        <w:tabs>
+          <w:tab w:val="left" w:pos="1880"/>
+        </w:tabs>
         <w:rPr>
           <w:b/>
           <w:bCs/>
         </w:rPr>
+      </w:pPr>
+      <w:r>
+        <w:rPr>
+          <w:b/>
+          <w:bCs/>
+        </w:rPr>
+        <w:t>Additionally, this LED should be mounted “backwards” when compared to the other LEDs, such that the anode (the long lead) is at pin 1.</w:t>
+      </w:r>
+    </w:p>
+    <w:p>
+      <w:pPr>
+        <w:tabs>
+          <w:tab w:val="left" w:pos="1880"/>
+        </w:tabs>
+      </w:pPr>
+    </w:p>
+    <w:p>
+      <w:pPr>
+        <w:tabs>
+          <w:tab w:val="left" w:pos="1880"/>
+        </w:tabs>
+        <w:rPr>
+          <w:b/>
+          <w:bCs/>
+        </w:rPr>
+      </w:pPr>
+      <w:r>
+        <w:rPr>
+          <w:b/>
+          <w:bCs/>
+        </w:rPr>
         <w:t>Ensure you do not bridge any of the unconnected pins when soldering this LED.</w:t>
       </w:r>
     </w:p>
@@ -263,6 +552,14 @@
       <w:r>
         <w:t>In command mode, this LED is controlled as LED1, and it should be lit when the keyboard first receives power.</w:t>
       </w:r>
+    </w:p>
+    <w:p>
+      <w:pPr>
+        <w:tabs>
+          <w:tab w:val="left" w:pos="1880"/>
+        </w:tabs>
+        <w:jc w:val="both"/>
+      </w:pPr>
     </w:p>
     <w:p>
       <w:pPr>
@@ -287,7 +584,7 @@
           <w:sz w:val="36"/>
           <w:szCs w:val="36"/>
         </w:rPr>
-        <w:t>2</w:t>
+        <w:t>5</w:t>
       </w:r>
       <w:r>
         <w:rPr>
@@ -547,7 +844,7 @@
       </w:pPr>
     </w:p>
     <w:sectPr>
-      <w:footerReference w:type="default" r:id="rId9"/>
+      <w:footerReference w:type="default" r:id="rId11"/>
       <w:pgSz w:w="11900" w:h="16840"/>
       <w:pgMar w:top="1440" w:right="1440" w:bottom="1440" w:left="1440" w:header="708" w:footer="708" w:gutter="0"/>
       <w:cols w:space="708"/>
@@ -1354,6 +1651,29 @@
     <w:uiPriority w:val="99"/>
     <w:rsid w:val="00AB75D9"/>
   </w:style>
+  <w:style w:type="character" w:styleId="Hyperlink">
+    <w:name w:val="Hyperlink"/>
+    <w:basedOn w:val="DefaultParagraphFont"/>
+    <w:uiPriority w:val="99"/>
+    <w:unhideWhenUsed/>
+    <w:rsid w:val="00BD7CD1"/>
+    <w:rPr>
+      <w:color w:val="0563C1" w:themeColor="hyperlink"/>
+      <w:u w:val="single"/>
+    </w:rPr>
+  </w:style>
+  <w:style w:type="character" w:styleId="UnresolvedMention">
+    <w:name w:val="Unresolved Mention"/>
+    <w:basedOn w:val="DefaultParagraphFont"/>
+    <w:uiPriority w:val="99"/>
+    <w:semiHidden/>
+    <w:unhideWhenUsed/>
+    <w:rsid w:val="00BD7CD1"/>
+    <w:rPr>
+      <w:color w:val="605E5C"/>
+      <w:shd w:val="clear" w:color="auto" w:fill="E1DFDD"/>
+    </w:rPr>
+  </w:style>
 </w:styles>
 </file>
 

</xml_diff>